<commit_message>
adding image about the project
</commit_message>
<xml_diff>
--- a/certificate-template.docx
+++ b/certificate-template.docx
@@ -210,14 +210,8 @@
                           <w:p>
                             <w:pPr>
                               <w:pStyle w:val="Heading2"/>
-                              <w:rPr>
-                                <w:color w:val="FF0000"/>
-                              </w:rPr>
                             </w:pPr>
                             <w:r>
-                              <w:rPr>
-                                <w:color w:val="FF0000"/>
-                              </w:rPr>
                               <w:t>{{name}}</w:t>
                             </w:r>
                           </w:p>
@@ -350,14 +344,8 @@
                     <w:p>
                       <w:pPr>
                         <w:pStyle w:val="Heading2"/>
-                        <w:rPr>
-                          <w:color w:val="FF0000"/>
-                        </w:rPr>
                       </w:pPr>
                       <w:r>
-                        <w:rPr>
-                          <w:color w:val="FF0000"/>
-                        </w:rPr>
                         <w:t>{{name}}</w:t>
                       </w:r>
                     </w:p>
@@ -639,13 +627,11 @@
                               <w:spacing w:beforeLines="50" w:before="180" w:afterLines="50" w:after="180"/>
                               <w:jc w:val="center"/>
                               <w:rPr>
-                                <w:color w:val="FF0000"/>
                                 <w:sz w:val="28"/>
                               </w:rPr>
                             </w:pPr>
                             <w:r>
                               <w:rPr>
-                                <w:color w:val="FF0000"/>
                                 <w:sz w:val="28"/>
                               </w:rPr>
                               <w:t>{{mentor}}</w:t>
@@ -721,13 +707,11 @@
                         <w:spacing w:beforeLines="50" w:before="180" w:afterLines="50" w:after="180"/>
                         <w:jc w:val="center"/>
                         <w:rPr>
-                          <w:color w:val="FF0000"/>
                           <w:sz w:val="28"/>
                         </w:rPr>
                       </w:pPr>
                       <w:r>
                         <w:rPr>
-                          <w:color w:val="FF0000"/>
                           <w:sz w:val="28"/>
                         </w:rPr>
                         <w:t>{{mentor}}</w:t>
@@ -851,13 +835,11 @@
                               <w:spacing w:beforeLines="50" w:before="180" w:afterLines="50" w:after="180"/>
                               <w:jc w:val="center"/>
                               <w:rPr>
-                                <w:color w:val="FF0000"/>
                                 <w:sz w:val="28"/>
                               </w:rPr>
                             </w:pPr>
                             <w:r>
                               <w:rPr>
-                                <w:color w:val="FF0000"/>
                                 <w:sz w:val="28"/>
                               </w:rPr>
                               <w:t>{{</w:t>
@@ -865,7 +847,6 @@
                             <w:proofErr w:type="spellStart"/>
                             <w:r>
                               <w:rPr>
-                                <w:color w:val="FF0000"/>
                                 <w:sz w:val="28"/>
                               </w:rPr>
                               <w:t>head_event</w:t>
@@ -873,7 +854,6 @@
                             <w:proofErr w:type="spellEnd"/>
                             <w:r>
                               <w:rPr>
-                                <w:color w:val="FF0000"/>
                                 <w:sz w:val="28"/>
                               </w:rPr>
                               <w:t>}}</w:t>
@@ -949,13 +929,11 @@
                         <w:spacing w:beforeLines="50" w:before="180" w:afterLines="50" w:after="180"/>
                         <w:jc w:val="center"/>
                         <w:rPr>
-                          <w:color w:val="FF0000"/>
                           <w:sz w:val="28"/>
                         </w:rPr>
                       </w:pPr>
                       <w:r>
                         <w:rPr>
-                          <w:color w:val="FF0000"/>
                           <w:sz w:val="28"/>
                         </w:rPr>
                         <w:t>{{</w:t>
@@ -963,7 +941,6 @@
                       <w:proofErr w:type="spellStart"/>
                       <w:r>
                         <w:rPr>
-                          <w:color w:val="FF0000"/>
                           <w:sz w:val="28"/>
                         </w:rPr>
                         <w:t>head_event</w:t>
@@ -971,7 +948,6 @@
                       <w:proofErr w:type="spellEnd"/>
                       <w:r>
                         <w:rPr>
-                          <w:color w:val="FF0000"/>
                           <w:sz w:val="28"/>
                         </w:rPr>
                         <w:t>}}</w:t>
@@ -1096,9 +1072,6 @@
                               <w:t xml:space="preserve">  </w:t>
                             </w:r>
                             <w:r>
-                              <w:rPr>
-                                <w:color w:val="FF0000"/>
-                              </w:rPr>
                               <w:t>{{date}}</w:t>
                             </w:r>
                           </w:p>
@@ -1146,9 +1119,6 @@
                         <w:t xml:space="preserve">  </w:t>
                       </w:r>
                       <w:r>
-                        <w:rPr>
-                          <w:color w:val="FF0000"/>
-                        </w:rPr>
                         <w:t>{{date}}</w:t>
                       </w:r>
                     </w:p>

</xml_diff>